<commit_message>
All work till Our cities section
</commit_message>
<xml_diff>
--- a/OmnifoodContents/Omnifood Contents/omnifood-content.docx
+++ b/OmnifoodContents/Omnifood Contents/omnifood-content.docx
@@ -1,6 +1,6 @@
 
 <file path=word/document.xml><?xml version="1.0" encoding="utf-8"?>
-<w:document xmlns:wpc="http://schemas.microsoft.com/office/word/2010/wordprocessingCanvas" xmlns:mo="http://schemas.microsoft.com/office/mac/office/2008/main" xmlns:mc="http://schemas.openxmlformats.org/markup-compatibility/2006" xmlns:mv="urn:schemas-microsoft-com:mac:vml" xmlns:o="urn:schemas-microsoft-com:office:office" xmlns:r="http://schemas.openxmlformats.org/officeDocument/2006/relationships" xmlns:m="http://schemas.openxmlformats.org/officeDocument/2006/math" xmlns:v="urn:schemas-microsoft-com:vml" xmlns:wp14="http://schemas.microsoft.com/office/word/2010/wordprocessingDrawing" xmlns:wp="http://schemas.openxmlformats.org/drawingml/2006/wordprocessingDrawing" xmlns:w10="urn:schemas-microsoft-com:office:word" xmlns:w="http://schemas.openxmlformats.org/wordprocessingml/2006/main" xmlns:w14="http://schemas.microsoft.com/office/word/2010/wordml" xmlns:w15="http://schemas.microsoft.com/office/word/2012/wordml" xmlns:wpg="http://schemas.microsoft.com/office/word/2010/wordprocessingGroup" xmlns:wpi="http://schemas.microsoft.com/office/word/2010/wordprocessingInk" xmlns:wne="http://schemas.microsoft.com/office/word/2006/wordml" xmlns:wps="http://schemas.microsoft.com/office/word/2010/wordprocessingShape" mc:Ignorable="w14 w15 wp14">
+<w:document xmlns:wpc="http://schemas.microsoft.com/office/word/2010/wordprocessingCanvas" xmlns:mc="http://schemas.openxmlformats.org/markup-compatibility/2006" xmlns:o="urn:schemas-microsoft-com:office:office" xmlns:r="http://schemas.openxmlformats.org/officeDocument/2006/relationships" xmlns:m="http://schemas.openxmlformats.org/officeDocument/2006/math" xmlns:v="urn:schemas-microsoft-com:vml" xmlns:wp14="http://schemas.microsoft.com/office/word/2010/wordprocessingDrawing" xmlns:wp="http://schemas.openxmlformats.org/drawingml/2006/wordprocessingDrawing" xmlns:w10="urn:schemas-microsoft-com:office:word" xmlns:w="http://schemas.openxmlformats.org/wordprocessingml/2006/main" xmlns:w14="http://schemas.microsoft.com/office/word/2010/wordml" xmlns:w15="http://schemas.microsoft.com/office/word/2012/wordml" xmlns:wpg="http://schemas.microsoft.com/office/word/2010/wordprocessingGroup" xmlns:wpi="http://schemas.microsoft.com/office/word/2010/wordprocessingInk" xmlns:wne="http://schemas.microsoft.com/office/word/2006/wordml" xmlns:wps="http://schemas.microsoft.com/office/word/2010/wordprocessingShape" mc:Ignorable="w14 w15 wp14">
   <w:body>
     <w:p>
       <w:pPr>
@@ -336,13 +336,25 @@
         </w:rPr>
         <w:t>’</w:t>
       </w:r>
-      <w:bookmarkStart w:id="0" w:name="_GoBack"/>
-      <w:bookmarkEnd w:id="0"/>
-      <w:r>
-        <w:rPr>
-          <w:rFonts w:ascii="Arial" w:hAnsi="Arial" w:cs="Arial"/>
-        </w:rPr>
-        <w:t>re Omnifood, your new premium food delivery service. We know you’re always busy. No time for cooking. So let us take care of that, we’re really good at it, we promise!</w:t>
+      <w:r>
+        <w:rPr>
+          <w:rFonts w:ascii="Arial" w:hAnsi="Arial" w:cs="Arial"/>
+        </w:rPr>
+        <w:t xml:space="preserve">re </w:t>
+      </w:r>
+      <w:proofErr w:type="spellStart"/>
+      <w:r>
+        <w:rPr>
+          <w:rFonts w:ascii="Arial" w:hAnsi="Arial" w:cs="Arial"/>
+        </w:rPr>
+        <w:t>Omnifood</w:t>
+      </w:r>
+      <w:proofErr w:type="spellEnd"/>
+      <w:r>
+        <w:rPr>
+          <w:rFonts w:ascii="Arial" w:hAnsi="Arial" w:cs="Arial"/>
+        </w:rPr>
+        <w:t>, your new premium food delivery service. We know you’re always busy. No time for cooking. So let us take care of that, we’re really good at it, we promise!</w:t>
       </w:r>
     </w:p>
     <w:p>
@@ -643,7 +655,21 @@
         <w:rPr>
           <w:rFonts w:ascii="Arial" w:hAnsi="Arial" w:cs="Arial"/>
         </w:rPr>
-        <w:t>Korean bibimbap with egg and vegetables</w:t>
+        <w:t xml:space="preserve">Korean </w:t>
+      </w:r>
+      <w:proofErr w:type="spellStart"/>
+      <w:r>
+        <w:rPr>
+          <w:rFonts w:ascii="Arial" w:hAnsi="Arial" w:cs="Arial"/>
+        </w:rPr>
+        <w:t>bibimbap</w:t>
+      </w:r>
+      <w:proofErr w:type="spellEnd"/>
+      <w:r>
+        <w:rPr>
+          <w:rFonts w:ascii="Arial" w:hAnsi="Arial" w:cs="Arial"/>
+        </w:rPr>
+        <w:t> with egg and vegetables</w:t>
       </w:r>
     </w:p>
     <w:p>
@@ -670,7 +696,21 @@
           <w:rFonts w:ascii="Arial" w:hAnsi="Arial" w:cs="Arial"/>
         </w:rPr>
         <w:lastRenderedPageBreak/>
-        <w:t>Simple italian pizza with cherry tomatoes</w:t>
+        <w:t xml:space="preserve">Simple </w:t>
+      </w:r>
+      <w:proofErr w:type="spellStart"/>
+      <w:r>
+        <w:rPr>
+          <w:rFonts w:ascii="Arial" w:hAnsi="Arial" w:cs="Arial"/>
+        </w:rPr>
+        <w:t>italian</w:t>
+      </w:r>
+      <w:proofErr w:type="spellEnd"/>
+      <w:r>
+        <w:rPr>
+          <w:rFonts w:ascii="Arial" w:hAnsi="Arial" w:cs="Arial"/>
+        </w:rPr>
+        <w:t xml:space="preserve"> pizza with cherry tomatoes</w:t>
       </w:r>
       <w:r>
         <w:rPr>
@@ -758,11 +798,19 @@
           <w:rFonts w:ascii="Arial" w:hAnsi="Arial" w:cs="Arial"/>
         </w:rPr>
       </w:pPr>
-      <w:r>
-        <w:rPr>
-          <w:rFonts w:ascii="Arial" w:hAnsi="Arial" w:cs="Arial"/>
-        </w:rPr>
-        <w:t>Paleo beef steak with vegetables</w:t>
+      <w:proofErr w:type="spellStart"/>
+      <w:r>
+        <w:rPr>
+          <w:rFonts w:ascii="Arial" w:hAnsi="Arial" w:cs="Arial"/>
+        </w:rPr>
+        <w:t>Paleo</w:t>
+      </w:r>
+      <w:proofErr w:type="spellEnd"/>
+      <w:r>
+        <w:rPr>
+          <w:rFonts w:ascii="Arial" w:hAnsi="Arial" w:cs="Arial"/>
+        </w:rPr>
+        <w:t xml:space="preserve"> beef steak with vegetables</w:t>
       </w:r>
     </w:p>
     <w:p>
@@ -875,7 +923,21 @@
         <w:rPr>
           <w:rFonts w:ascii="Arial" w:hAnsi="Arial" w:cs="Arial"/>
         </w:rPr>
-        <w:t>(see image numbers in the assets folder)</w:t>
+        <w:t>(</w:t>
+      </w:r>
+      <w:proofErr w:type="gramStart"/>
+      <w:r>
+        <w:rPr>
+          <w:rFonts w:ascii="Arial" w:hAnsi="Arial" w:cs="Arial"/>
+        </w:rPr>
+        <w:t>see</w:t>
+      </w:r>
+      <w:proofErr w:type="gramEnd"/>
+      <w:r>
+        <w:rPr>
+          <w:rFonts w:ascii="Arial" w:hAnsi="Arial" w:cs="Arial"/>
+        </w:rPr>
+        <w:t xml:space="preserve"> image numbers in the assets folder)</w:t>
       </w:r>
     </w:p>
     <w:p>
@@ -1047,6 +1109,7 @@
           <w:rFonts w:ascii="Arial" w:hAnsi="Arial" w:cs="Arial"/>
         </w:rPr>
       </w:pPr>
+      <w:bookmarkStart w:id="0" w:name="_GoBack"/>
       <w:r>
         <w:rPr>
           <w:rFonts w:ascii="Arial" w:hAnsi="Arial" w:cs="Arial"/>
@@ -1054,6 +1117,7 @@
         <w:t>Enjoy your meal after less than 20 minutes. See you the next time!</w:t>
       </w:r>
     </w:p>
+    <w:bookmarkEnd w:id="0"/>
     <w:p>
       <w:pPr>
         <w:widowControl w:val="0"/>
@@ -1208,8 +1272,16 @@
         <w:rPr>
           <w:rFonts w:ascii="Arial" w:hAnsi="Arial" w:cs="Arial"/>
         </w:rPr>
-        <w:t>@omnifood_lx</w:t>
-      </w:r>
+        <w:t>@</w:t>
+      </w:r>
+      <w:proofErr w:type="spellStart"/>
+      <w:r>
+        <w:rPr>
+          <w:rFonts w:ascii="Arial" w:hAnsi="Arial" w:cs="Arial"/>
+        </w:rPr>
+        <w:t>omnifood_lx</w:t>
+      </w:r>
+      <w:proofErr w:type="spellEnd"/>
     </w:p>
     <w:p>
       <w:pPr>
@@ -1290,8 +1362,16 @@
         <w:rPr>
           <w:rFonts w:ascii="Arial" w:hAnsi="Arial" w:cs="Arial"/>
         </w:rPr>
-        <w:t>@omnifood_sf</w:t>
-      </w:r>
+        <w:t>@</w:t>
+      </w:r>
+      <w:proofErr w:type="spellStart"/>
+      <w:r>
+        <w:rPr>
+          <w:rFonts w:ascii="Arial" w:hAnsi="Arial" w:cs="Arial"/>
+        </w:rPr>
+        <w:t>omnifood_sf</w:t>
+      </w:r>
+      <w:proofErr w:type="spellEnd"/>
     </w:p>
     <w:p>
       <w:pPr>
@@ -1372,8 +1452,16 @@
         <w:rPr>
           <w:rFonts w:ascii="Arial" w:hAnsi="Arial" w:cs="Arial"/>
         </w:rPr>
-        <w:t>@omnifood_berlin</w:t>
-      </w:r>
+        <w:t>@</w:t>
+      </w:r>
+      <w:proofErr w:type="spellStart"/>
+      <w:r>
+        <w:rPr>
+          <w:rFonts w:ascii="Arial" w:hAnsi="Arial" w:cs="Arial"/>
+        </w:rPr>
+        <w:t>omnifood_berlin</w:t>
+      </w:r>
+      <w:proofErr w:type="spellEnd"/>
     </w:p>
     <w:p>
       <w:pPr>
@@ -1454,8 +1542,16 @@
         <w:rPr>
           <w:rFonts w:ascii="Arial" w:hAnsi="Arial" w:cs="Arial"/>
         </w:rPr>
-        <w:t>@omnifood_london</w:t>
-      </w:r>
+        <w:t>@</w:t>
+      </w:r>
+      <w:proofErr w:type="spellStart"/>
+      <w:r>
+        <w:rPr>
+          <w:rFonts w:ascii="Arial" w:hAnsi="Arial" w:cs="Arial"/>
+        </w:rPr>
+        <w:t>omnifood_london</w:t>
+      </w:r>
+      <w:proofErr w:type="spellEnd"/>
     </w:p>
     <w:p>
       <w:pPr>
@@ -1578,11 +1674,33 @@
           <w:rFonts w:ascii="Arial" w:hAnsi="Arial" w:cs="Arial"/>
         </w:rPr>
       </w:pPr>
-      <w:r>
-        <w:rPr>
-          <w:rFonts w:ascii="Arial" w:hAnsi="Arial" w:cs="Arial"/>
-        </w:rPr>
-        <w:t>Omnifood is just awesome! I just launched a startup which leaves me with no time for cooking, so Omnifood is a life-saver. Now that I got used to it, I couldn't live without my daily meals!</w:t>
+      <w:proofErr w:type="spellStart"/>
+      <w:r>
+        <w:rPr>
+          <w:rFonts w:ascii="Arial" w:hAnsi="Arial" w:cs="Arial"/>
+        </w:rPr>
+        <w:t>Omnifood</w:t>
+      </w:r>
+      <w:proofErr w:type="spellEnd"/>
+      <w:r>
+        <w:rPr>
+          <w:rFonts w:ascii="Arial" w:hAnsi="Arial" w:cs="Arial"/>
+        </w:rPr>
+        <w:t xml:space="preserve"> is just awesome! I just launched a startup which leaves me with no time for cooking, so </w:t>
+      </w:r>
+      <w:proofErr w:type="spellStart"/>
+      <w:r>
+        <w:rPr>
+          <w:rFonts w:ascii="Arial" w:hAnsi="Arial" w:cs="Arial"/>
+        </w:rPr>
+        <w:t>Omnifood</w:t>
+      </w:r>
+      <w:proofErr w:type="spellEnd"/>
+      <w:r>
+        <w:rPr>
+          <w:rFonts w:ascii="Arial" w:hAnsi="Arial" w:cs="Arial"/>
+        </w:rPr>
+        <w:t xml:space="preserve"> is a life-saver. Now that I got used to it, I couldn't live without my daily meals!</w:t>
       </w:r>
     </w:p>
     <w:p>
@@ -1627,7 +1745,35 @@
         <w:rPr>
           <w:rFonts w:ascii="Arial" w:hAnsi="Arial" w:cs="Arial"/>
         </w:rPr>
-        <w:t>Inexpensive, healthy and great-tasting meals, delivered right to my home. We have lots of food delivery here in Lisbon, but no one comes even close to Omifood. Me and my family are so in love!</w:t>
+        <w:t xml:space="preserve">Inexpensive, healthy and great-tasting meals, delivered right to my home. We have lots of food delivery here in Lisbon, but no one comes even close to </w:t>
+      </w:r>
+      <w:proofErr w:type="spellStart"/>
+      <w:r>
+        <w:rPr>
+          <w:rFonts w:ascii="Arial" w:hAnsi="Arial" w:cs="Arial"/>
+        </w:rPr>
+        <w:t>Omifood</w:t>
+      </w:r>
+      <w:proofErr w:type="spellEnd"/>
+      <w:r>
+        <w:rPr>
+          <w:rFonts w:ascii="Arial" w:hAnsi="Arial" w:cs="Arial"/>
+        </w:rPr>
+        <w:t xml:space="preserve">. </w:t>
+      </w:r>
+      <w:proofErr w:type="gramStart"/>
+      <w:r>
+        <w:rPr>
+          <w:rFonts w:ascii="Arial" w:hAnsi="Arial" w:cs="Arial"/>
+        </w:rPr>
+        <w:t>Me</w:t>
+      </w:r>
+      <w:proofErr w:type="gramEnd"/>
+      <w:r>
+        <w:rPr>
+          <w:rFonts w:ascii="Arial" w:hAnsi="Arial" w:cs="Arial"/>
+        </w:rPr>
+        <w:t xml:space="preserve"> and my family are so in love!</w:t>
       </w:r>
     </w:p>
     <w:p>
@@ -1672,7 +1818,35 @@
         <w:rPr>
           <w:rFonts w:ascii="Arial" w:hAnsi="Arial" w:cs="Arial"/>
         </w:rPr>
-        <w:t>I was looking for a quick and easy food delivery service in San Franciso. I tried a lot of them and ended up with Omnifood. Best food delivery service in the Bay Area. Keep up the great work!</w:t>
+        <w:t xml:space="preserve">I was looking for a quick and easy food delivery service in San </w:t>
+      </w:r>
+      <w:proofErr w:type="spellStart"/>
+      <w:r>
+        <w:rPr>
+          <w:rFonts w:ascii="Arial" w:hAnsi="Arial" w:cs="Arial"/>
+        </w:rPr>
+        <w:t>Franciso</w:t>
+      </w:r>
+      <w:proofErr w:type="spellEnd"/>
+      <w:r>
+        <w:rPr>
+          <w:rFonts w:ascii="Arial" w:hAnsi="Arial" w:cs="Arial"/>
+        </w:rPr>
+        <w:t xml:space="preserve">. I tried a lot of them and ended up with </w:t>
+      </w:r>
+      <w:proofErr w:type="spellStart"/>
+      <w:r>
+        <w:rPr>
+          <w:rFonts w:ascii="Arial" w:hAnsi="Arial" w:cs="Arial"/>
+        </w:rPr>
+        <w:t>Omnifood</w:t>
+      </w:r>
+      <w:proofErr w:type="spellEnd"/>
+      <w:r>
+        <w:rPr>
+          <w:rFonts w:ascii="Arial" w:hAnsi="Arial" w:cs="Arial"/>
+        </w:rPr>
+        <w:t>. Best food delivery service in the Bay Area. Keep up the great work!</w:t>
       </w:r>
     </w:p>
     <w:p>
@@ -2151,6 +2325,7 @@
         <w:rPr>
           <w:rFonts w:ascii="Arial" w:hAnsi="Arial" w:cs="Arial"/>
         </w:rPr>
+        <w:lastRenderedPageBreak/>
         <w:t>Free delivery</w:t>
       </w:r>
     </w:p>
@@ -2404,7 +2579,21 @@
         <w:rPr>
           <w:rFonts w:ascii="Arial" w:hAnsi="Arial" w:cs="Arial"/>
         </w:rPr>
-        <w:t>1. About us</w:t>
+        <w:t xml:space="preserve">1. </w:t>
+      </w:r>
+      <w:proofErr w:type="gramStart"/>
+      <w:r>
+        <w:rPr>
+          <w:rFonts w:ascii="Arial" w:hAnsi="Arial" w:cs="Arial"/>
+        </w:rPr>
+        <w:t>About</w:t>
+      </w:r>
+      <w:proofErr w:type="gramEnd"/>
+      <w:r>
+        <w:rPr>
+          <w:rFonts w:ascii="Arial" w:hAnsi="Arial" w:cs="Arial"/>
+        </w:rPr>
+        <w:t xml:space="preserve"> us</w:t>
       </w:r>
     </w:p>
     <w:p>
@@ -2455,7 +2644,23 @@
         <w:rPr>
           <w:rFonts w:ascii="Arial" w:hAnsi="Arial" w:cs="Arial"/>
         </w:rPr>
-        <w:t>4. iOS App</w:t>
+        <w:t xml:space="preserve">4. </w:t>
+      </w:r>
+      <w:proofErr w:type="spellStart"/>
+      <w:proofErr w:type="gramStart"/>
+      <w:r>
+        <w:rPr>
+          <w:rFonts w:ascii="Arial" w:hAnsi="Arial" w:cs="Arial"/>
+        </w:rPr>
+        <w:t>iOS</w:t>
+      </w:r>
+      <w:proofErr w:type="spellEnd"/>
+      <w:proofErr w:type="gramEnd"/>
+      <w:r>
+        <w:rPr>
+          <w:rFonts w:ascii="Arial" w:hAnsi="Arial" w:cs="Arial"/>
+        </w:rPr>
+        <w:t xml:space="preserve"> App</w:t>
       </w:r>
     </w:p>
     <w:p>
@@ -2501,7 +2706,49 @@
         <w:rPr>
           <w:rFonts w:ascii="Arial" w:hAnsi="Arial" w:cs="Arial"/>
         </w:rPr>
-        <w:t>Also include links to facebook, twitter, google+ and Instagram accounts.</w:t>
+        <w:t xml:space="preserve">Also include links to </w:t>
+      </w:r>
+      <w:proofErr w:type="spellStart"/>
+      <w:r>
+        <w:rPr>
+          <w:rFonts w:ascii="Arial" w:hAnsi="Arial" w:cs="Arial"/>
+        </w:rPr>
+        <w:t>facebook</w:t>
+      </w:r>
+      <w:proofErr w:type="spellEnd"/>
+      <w:r>
+        <w:rPr>
+          <w:rFonts w:ascii="Arial" w:hAnsi="Arial" w:cs="Arial"/>
+        </w:rPr>
+        <w:t xml:space="preserve">, twitter, </w:t>
+      </w:r>
+      <w:proofErr w:type="spellStart"/>
+      <w:r>
+        <w:rPr>
+          <w:rFonts w:ascii="Arial" w:hAnsi="Arial" w:cs="Arial"/>
+        </w:rPr>
+        <w:t>google</w:t>
+      </w:r>
+      <w:proofErr w:type="spellEnd"/>
+      <w:r>
+        <w:rPr>
+          <w:rFonts w:ascii="Arial" w:hAnsi="Arial" w:cs="Arial"/>
+        </w:rPr>
+        <w:t xml:space="preserve">+ and </w:t>
+      </w:r>
+      <w:proofErr w:type="spellStart"/>
+      <w:r>
+        <w:rPr>
+          <w:rFonts w:ascii="Arial" w:hAnsi="Arial" w:cs="Arial"/>
+        </w:rPr>
+        <w:t>Instagram</w:t>
+      </w:r>
+      <w:proofErr w:type="spellEnd"/>
+      <w:r>
+        <w:rPr>
+          <w:rFonts w:ascii="Arial" w:hAnsi="Arial" w:cs="Arial"/>
+        </w:rPr>
+        <w:t xml:space="preserve"> accounts.</w:t>
       </w:r>
     </w:p>
     <w:p>
@@ -2536,7 +2783,7 @@
 </file>
 
 <file path=word/numbering.xml><?xml version="1.0" encoding="utf-8"?>
-<w:numbering xmlns:wpc="http://schemas.microsoft.com/office/word/2010/wordprocessingCanvas" xmlns:mo="http://schemas.microsoft.com/office/mac/office/2008/main" xmlns:mc="http://schemas.openxmlformats.org/markup-compatibility/2006" xmlns:mv="urn:schemas-microsoft-com:mac:vml" xmlns:o="urn:schemas-microsoft-com:office:office" xmlns:r="http://schemas.openxmlformats.org/officeDocument/2006/relationships" xmlns:m="http://schemas.openxmlformats.org/officeDocument/2006/math" xmlns:v="urn:schemas-microsoft-com:vml" xmlns:wp14="http://schemas.microsoft.com/office/word/2010/wordprocessingDrawing" xmlns:wp="http://schemas.openxmlformats.org/drawingml/2006/wordprocessingDrawing" xmlns:w10="urn:schemas-microsoft-com:office:word" xmlns:w="http://schemas.openxmlformats.org/wordprocessingml/2006/main" xmlns:w14="http://schemas.microsoft.com/office/word/2010/wordml" xmlns:w15="http://schemas.microsoft.com/office/word/2012/wordml" xmlns:wpg="http://schemas.microsoft.com/office/word/2010/wordprocessingGroup" xmlns:wpi="http://schemas.microsoft.com/office/word/2010/wordprocessingInk" xmlns:wne="http://schemas.microsoft.com/office/word/2006/wordml" xmlns:wps="http://schemas.microsoft.com/office/word/2010/wordprocessingShape" mc:Ignorable="w14 w15 wp14">
+<w:numbering xmlns:wpc="http://schemas.microsoft.com/office/word/2010/wordprocessingCanvas" xmlns:mc="http://schemas.openxmlformats.org/markup-compatibility/2006" xmlns:o="urn:schemas-microsoft-com:office:office" xmlns:r="http://schemas.openxmlformats.org/officeDocument/2006/relationships" xmlns:m="http://schemas.openxmlformats.org/officeDocument/2006/math" xmlns:v="urn:schemas-microsoft-com:vml" xmlns:wp14="http://schemas.microsoft.com/office/word/2010/wordprocessingDrawing" xmlns:wp="http://schemas.openxmlformats.org/drawingml/2006/wordprocessingDrawing" xmlns:w10="urn:schemas-microsoft-com:office:word" xmlns:w="http://schemas.openxmlformats.org/wordprocessingml/2006/main" xmlns:w14="http://schemas.microsoft.com/office/word/2010/wordml" xmlns:w15="http://schemas.microsoft.com/office/word/2012/wordml" xmlns:wpg="http://schemas.microsoft.com/office/word/2010/wordprocessingGroup" xmlns:wpi="http://schemas.microsoft.com/office/word/2010/wordprocessingInk" xmlns:wne="http://schemas.microsoft.com/office/word/2006/wordml" xmlns:wps="http://schemas.microsoft.com/office/word/2010/wordprocessingShape" mc:Ignorable="w14 w15 wp14">
   <w:abstractNum w:abstractNumId="0">
     <w:nsid w:val="00000001"/>
     <w:multiLevelType w:val="hybridMultilevel"/>
@@ -2601,7 +2848,7 @@
       <w:lvlText w:val="%1."/>
       <w:lvlJc w:val="left"/>
       <w:pPr>
-        <w:ind w:left="720" w:hanging="360"/>
+        <w:ind w:left="360" w:hanging="360"/>
       </w:pPr>
     </w:lvl>
     <w:lvl w:ilvl="1" w:tplc="FFFFFFFF">
@@ -2667,7 +2914,7 @@
     </w:rPrDefault>
     <w:pPrDefault/>
   </w:docDefaults>
-  <w:latentStyles w:defLockedState="0" w:defUIPriority="99" w:defSemiHidden="0" w:defUnhideWhenUsed="0" w:defQFormat="0" w:count="380">
+  <w:latentStyles w:defLockedState="0" w:defUIPriority="99" w:defSemiHidden="0" w:defUnhideWhenUsed="0" w:defQFormat="0" w:count="371">
     <w:lsdException w:name="Normal" w:uiPriority="0" w:qFormat="1"/>
     <w:lsdException w:name="heading 1" w:uiPriority="9" w:qFormat="1"/>
     <w:lsdException w:name="heading 2" w:semiHidden="1" w:uiPriority="9" w:unhideWhenUsed="1" w:qFormat="1"/>
@@ -2824,15 +3071,6 @@
     <w:lsdException w:name="Balloon Text" w:semiHidden="1" w:unhideWhenUsed="1"/>
     <w:lsdException w:name="Table Grid" w:uiPriority="39"/>
     <w:lsdException w:name="Table Theme" w:semiHidden="1" w:unhideWhenUsed="1"/>
-    <w:lsdException w:name="Note Level 1" w:semiHidden="1" w:unhideWhenUsed="1"/>
-    <w:lsdException w:name="Note Level 2" w:semiHidden="1" w:unhideWhenUsed="1"/>
-    <w:lsdException w:name="Note Level 3" w:semiHidden="1" w:unhideWhenUsed="1"/>
-    <w:lsdException w:name="Note Level 4" w:semiHidden="1" w:unhideWhenUsed="1"/>
-    <w:lsdException w:name="Note Level 5" w:semiHidden="1" w:unhideWhenUsed="1"/>
-    <w:lsdException w:name="Note Level 6" w:semiHidden="1" w:unhideWhenUsed="1"/>
-    <w:lsdException w:name="Note Level 7" w:semiHidden="1" w:unhideWhenUsed="1"/>
-    <w:lsdException w:name="Note Level 8" w:semiHidden="1" w:unhideWhenUsed="1"/>
-    <w:lsdException w:name="Note Level 9" w:semiHidden="1" w:unhideWhenUsed="1"/>
     <w:lsdException w:name="Placeholder Text" w:semiHidden="1"/>
     <w:lsdException w:name="No Spacing" w:uiPriority="1" w:qFormat="1"/>
     <w:lsdException w:name="Light Shading" w:uiPriority="60"/>

</xml_diff>